<commit_message>
Implemented GDExtension strobe light feature. Implemented basic lever-hatch logic and animations for level 1. Improved lighting.
</commit_message>
<xml_diff>
--- a/screenshots.docx
+++ b/screenshots.docx
@@ -4,8 +4,11 @@
   <w:body>
     <w:p>
       <w:r>
+        <w:rPr>
+          <w:noProof/>
+        </w:rPr>
         <w:drawing>
-          <wp:anchor distT="0" distB="0" distL="114300" distR="114300" simplePos="0" relativeHeight="251659264" behindDoc="0" locked="0" layoutInCell="1" allowOverlap="1" wp14:anchorId="0CFD9220" wp14:editId="21B216A3">
+          <wp:anchor distT="0" distB="0" distL="114300" distR="114300" simplePos="0" relativeHeight="251659264" behindDoc="0" locked="0" layoutInCell="1" allowOverlap="1" wp14:anchorId="0CFD9220" wp14:editId="6BD9DDD0">
             <wp:simplePos x="0" y="0"/>
             <wp:positionH relativeFrom="column">
               <wp:posOffset>0</wp:posOffset>
@@ -50,6 +53,67 @@
       </w:r>
       <w:r>
         <w:t>Asset construction: blocked out phase</w:t>
+      </w:r>
+      <w:r>
+        <w:t xml:space="preserve"> (Blender).</w:t>
+      </w:r>
+    </w:p>
+    <w:p/>
+    <w:p/>
+    <w:p>
+      <w:r>
+        <w:drawing>
+          <wp:anchor distT="0" distB="0" distL="114300" distR="114300" simplePos="0" relativeHeight="251661312" behindDoc="0" locked="0" layoutInCell="1" allowOverlap="1" wp14:anchorId="0C648F29" wp14:editId="12E21DF4">
+            <wp:simplePos x="0" y="0"/>
+            <wp:positionH relativeFrom="column">
+              <wp:posOffset>0</wp:posOffset>
+            </wp:positionH>
+            <wp:positionV relativeFrom="paragraph">
+              <wp:posOffset>548005</wp:posOffset>
+            </wp:positionV>
+            <wp:extent cx="4886960" cy="3136900"/>
+            <wp:effectExtent l="0" t="0" r="2540" b="0"/>
+            <wp:wrapSquare wrapText="bothSides"/>
+            <wp:docPr id="1904865131" name="Picture 1" descr="A red light in a dark room&#10;&#10;Description automatically generated"/>
+            <wp:cNvGraphicFramePr>
+              <a:graphicFrameLocks xmlns:a="http://schemas.openxmlformats.org/drawingml/2006/main" noChangeAspect="1"/>
+            </wp:cNvGraphicFramePr>
+            <a:graphic xmlns:a="http://schemas.openxmlformats.org/drawingml/2006/main">
+              <a:graphicData uri="http://schemas.openxmlformats.org/drawingml/2006/picture">
+                <pic:pic xmlns:pic="http://schemas.openxmlformats.org/drawingml/2006/picture">
+                  <pic:nvPicPr>
+                    <pic:cNvPr id="1904865131" name="Picture 1" descr="A red light in a dark room&#10;&#10;Description automatically generated"/>
+                    <pic:cNvPicPr/>
+                  </pic:nvPicPr>
+                  <pic:blipFill>
+                    <a:blip r:embed="rId5"/>
+                    <a:stretch>
+                      <a:fillRect/>
+                    </a:stretch>
+                  </pic:blipFill>
+                  <pic:spPr>
+                    <a:xfrm>
+                      <a:off x="0" y="0"/>
+                      <a:ext cx="4886960" cy="3136900"/>
+                    </a:xfrm>
+                    <a:prstGeom prst="rect">
+                      <a:avLst/>
+                    </a:prstGeom>
+                  </pic:spPr>
+                </pic:pic>
+              </a:graphicData>
+            </a:graphic>
+            <wp14:sizeRelH relativeFrom="margin">
+              <wp14:pctWidth>0</wp14:pctWidth>
+            </wp14:sizeRelH>
+            <wp14:sizeRelV relativeFrom="margin">
+              <wp14:pctHeight>0</wp14:pctHeight>
+            </wp14:sizeRelV>
+          </wp:anchor>
+        </w:drawing>
+      </w:r>
+      <w:r>
+        <w:t>Environment setup: all level environments finalized in Godot (level 1 pictured here).</w:t>
       </w:r>
     </w:p>
     <w:sectPr>

</xml_diff>